<commit_message>
Structuring repo and POC improvements
</commit_message>
<xml_diff>
--- a/DavideSbetti_14032- Project Charter.docx
+++ b/DavideSbetti_14032- Project Charter.docx
@@ -647,13 +647,7 @@
         <w:t xml:space="preserve">using </w:t>
       </w:r>
       <w:r>
-        <w:t xml:space="preserve">a web server hosted by </w:t>
-      </w:r>
-      <w:r>
-        <w:t>LiveWorld</w:t>
-      </w:r>
-      <w:r>
-        <w:t xml:space="preserve">, that offers to the customer’s technicians </w:t>
+        <w:t xml:space="preserve">a web server hosted by LiveWorld, that offers to the customer’s technicians </w:t>
       </w:r>
       <w:r>
         <w:t xml:space="preserve">access to </w:t>
@@ -769,12 +763,7 @@
         <w:t xml:space="preserve">access to the </w:t>
       </w:r>
       <w:r>
-        <w:t>d</w:t>
-      </w:r>
-      <w:bookmarkStart w:id="0" w:name="_GoBack"/>
-      <w:bookmarkEnd w:id="0"/>
-      <w:r>
-        <w:t xml:space="preserve">ifferent functionalities to LiveWorld’s technicians, </w:t>
+        <w:t xml:space="preserve">different functionalities to LiveWorld’s technicians, </w:t>
       </w:r>
       <w:r>
         <w:t>will be developed and deployed on a server hosted by the customer. A phase of testing and integration with the existing system</w:t>
@@ -1123,7 +1112,16 @@
         <w:jc w:val="both"/>
       </w:pPr>
       <w:r>
-        <w:t>Project lead</w:t>
+        <w:t xml:space="preserve">Project </w:t>
+      </w:r>
+      <w:r>
+        <w:t>L</w:t>
+      </w:r>
+      <w:r>
+        <w:t>ead</w:t>
+      </w:r>
+      <w:r>
+        <w:t xml:space="preserve"> and Project Manager</w:t>
       </w:r>
     </w:p>
     <w:p>
@@ -1136,7 +1134,13 @@
         <w:jc w:val="both"/>
       </w:pPr>
       <w:r>
-        <w:t>Project Manager</w:t>
+        <w:t>Three</w:t>
+      </w:r>
+      <w:r>
+        <w:t xml:space="preserve"> Data Scientist</w:t>
+      </w:r>
+      <w:r>
+        <w:t>: analyse the data, build and tune the needed models</w:t>
       </w:r>
     </w:p>
     <w:p>
@@ -1149,13 +1153,13 @@
         <w:jc w:val="both"/>
       </w:pPr>
       <w:r>
-        <w:t>Three</w:t>
-      </w:r>
-      <w:r>
-        <w:t xml:space="preserve"> Data Scientist</w:t>
-      </w:r>
-      <w:r>
-        <w:t>: analyse the data, build and tune the needed models</w:t>
+        <w:t>Two</w:t>
+      </w:r>
+      <w:r>
+        <w:t xml:space="preserve"> Developers</w:t>
+      </w:r>
+      <w:r>
+        <w:t>: implement the model and the interfaces used to communicate with it</w:t>
       </w:r>
     </w:p>
     <w:p>
@@ -1168,25 +1172,6 @@
         <w:jc w:val="both"/>
       </w:pPr>
       <w:r>
-        <w:t>Two</w:t>
-      </w:r>
-      <w:r>
-        <w:t xml:space="preserve"> Developers</w:t>
-      </w:r>
-      <w:r>
-        <w:t>: implement the model and the interfaces used to communicate with it</w:t>
-      </w:r>
-    </w:p>
-    <w:p>
-      <w:pPr>
-        <w:pStyle w:val="Paragrafoelenco"/>
-        <w:numPr>
-          <w:ilvl w:val="0"/>
-          <w:numId w:val="2"/>
-        </w:numPr>
-        <w:jc w:val="both"/>
-      </w:pPr>
-      <w:r>
         <w:t>A</w:t>
       </w:r>
       <w:r>
@@ -1195,6 +1180,8 @@
       <w:r>
         <w:t>: deployment and management of the resulting API</w:t>
       </w:r>
+      <w:bookmarkStart w:id="0" w:name="_GoBack"/>
+      <w:bookmarkEnd w:id="0"/>
     </w:p>
     <w:p>
       <w:pPr>
@@ -1354,7 +1341,16 @@
           </w:tcPr>
           <w:p>
             <w:r>
-              <w:t>Piers Ford, Homer Greer, Barrett Daniels, Scott Hicks and Bert Austin</w:t>
+              <w:t>Piers Ford, Homer Greer, Barrett Daniels, Scott Hicks</w:t>
+            </w:r>
+            <w:r>
+              <w:t xml:space="preserve">, </w:t>
+            </w:r>
+            <w:r>
+              <w:t>Bert Austin</w:t>
+            </w:r>
+            <w:r>
+              <w:t xml:space="preserve"> and Ernest Steel</w:t>
             </w:r>
           </w:p>
         </w:tc>
@@ -3998,7 +3994,7 @@
 </file>
 
 <file path=customXml/itemProps1.xml><?xml version="1.0" encoding="utf-8"?>
-<ds:datastoreItem xmlns:ds="http://schemas.openxmlformats.org/officeDocument/2006/customXml" ds:itemID="{85BB8FFF-5C20-4D1C-8BC3-1A30A4D018A2}">
+<ds:datastoreItem xmlns:ds="http://schemas.openxmlformats.org/officeDocument/2006/customXml" ds:itemID="{3A28A8AD-7875-4235-A32C-AC0D44CADB22}">
   <ds:schemaRefs>
     <ds:schemaRef ds:uri="http://schemas.openxmlformats.org/officeDocument/2006/bibliography"/>
   </ds:schemaRefs>

</xml_diff>

<commit_message>
Project charter refinements, POC model updated and Project Plan added
</commit_message>
<xml_diff>
--- a/DavideSbetti_14032- Project Charter.docx
+++ b/DavideSbetti_14032- Project Charter.docx
@@ -1,6 +1,6 @@
 
 <file path=word/document.xml><?xml version="1.0" encoding="utf-8"?>
-<w:document xmlns:wpc="http://schemas.microsoft.com/office/word/2010/wordprocessingCanvas" xmlns:cx="http://schemas.microsoft.com/office/drawing/2014/chartex" xmlns:cx1="http://schemas.microsoft.com/office/drawing/2015/9/8/chartex" xmlns:cx2="http://schemas.microsoft.com/office/drawing/2015/10/21/chartex" xmlns:cx3="http://schemas.microsoft.com/office/drawing/2016/5/9/chartex" xmlns:cx4="http://schemas.microsoft.com/office/drawing/2016/5/10/chartex" xmlns:cx5="http://schemas.microsoft.com/office/drawing/2016/5/11/chartex" xmlns:cx6="http://schemas.microsoft.com/office/drawing/2016/5/12/chartex" xmlns:cx7="http://schemas.microsoft.com/office/drawing/2016/5/13/chartex" xmlns:cx8="http://schemas.microsoft.com/office/drawing/2016/5/14/chartex" xmlns:mc="http://schemas.openxmlformats.org/markup-compatibility/2006" xmlns:aink="http://schemas.microsoft.com/office/drawing/2016/ink" xmlns:am3d="http://schemas.microsoft.com/office/drawing/2017/model3d" xmlns:o="urn:schemas-microsoft-com:office:office" xmlns:r="http://schemas.openxmlformats.org/officeDocument/2006/relationships" xmlns:m="http://schemas.openxmlformats.org/officeDocument/2006/math" xmlns:v="urn:schemas-microsoft-com:vml" xmlns:wp14="http://schemas.microsoft.com/office/word/2010/wordprocessingDrawing" xmlns:wp="http://schemas.openxmlformats.org/drawingml/2006/wordprocessingDrawing" xmlns:w10="urn:schemas-microsoft-com:office:word" xmlns:w="http://schemas.openxmlformats.org/wordprocessingml/2006/main" xmlns:w14="http://schemas.microsoft.com/office/word/2010/wordml" xmlns:w15="http://schemas.microsoft.com/office/word/2012/wordml" xmlns:w16cid="http://schemas.microsoft.com/office/word/2016/wordml/cid" xmlns:w16se="http://schemas.microsoft.com/office/word/2015/wordml/symex" xmlns:wpg="http://schemas.microsoft.com/office/word/2010/wordprocessingGroup" xmlns:wpi="http://schemas.microsoft.com/office/word/2010/wordprocessingInk" xmlns:wne="http://schemas.microsoft.com/office/word/2006/wordml" xmlns:wps="http://schemas.microsoft.com/office/word/2010/wordprocessingShape" mc:Ignorable="w14 w15 w16se w16cid wp14">
+<w:document xmlns:wpc="http://schemas.microsoft.com/office/word/2010/wordprocessingCanvas" xmlns:cx="http://schemas.microsoft.com/office/drawing/2014/chartex" xmlns:cx1="http://schemas.microsoft.com/office/drawing/2015/9/8/chartex" xmlns:cx2="http://schemas.microsoft.com/office/drawing/2015/10/21/chartex" xmlns:cx3="http://schemas.microsoft.com/office/drawing/2016/5/9/chartex" xmlns:cx4="http://schemas.microsoft.com/office/drawing/2016/5/10/chartex" xmlns:cx5="http://schemas.microsoft.com/office/drawing/2016/5/11/chartex" xmlns:cx6="http://schemas.microsoft.com/office/drawing/2016/5/12/chartex" xmlns:cx7="http://schemas.microsoft.com/office/drawing/2016/5/13/chartex" xmlns:cx8="http://schemas.microsoft.com/office/drawing/2016/5/14/chartex" xmlns:mc="http://schemas.openxmlformats.org/markup-compatibility/2006" xmlns:aink="http://schemas.microsoft.com/office/drawing/2016/ink" xmlns:am3d="http://schemas.microsoft.com/office/drawing/2017/model3d" xmlns:o="urn:schemas-microsoft-com:office:office" xmlns:r="http://schemas.openxmlformats.org/officeDocument/2006/relationships" xmlns:m="http://schemas.openxmlformats.org/officeDocument/2006/math" xmlns:v="urn:schemas-microsoft-com:vml" xmlns:wp14="http://schemas.microsoft.com/office/word/2010/wordprocessingDrawing" xmlns:wp="http://schemas.openxmlformats.org/drawingml/2006/wordprocessingDrawing" xmlns:w10="urn:schemas-microsoft-com:office:word" xmlns:w="http://schemas.openxmlformats.org/wordprocessingml/2006/main" xmlns:w14="http://schemas.microsoft.com/office/word/2010/wordml" xmlns:w15="http://schemas.microsoft.com/office/word/2012/wordml" xmlns:w16cex="http://schemas.microsoft.com/office/word/2018/wordml/cex" xmlns:w16cid="http://schemas.microsoft.com/office/word/2016/wordml/cid" xmlns:w16="http://schemas.microsoft.com/office/word/2018/wordml" xmlns:w16se="http://schemas.microsoft.com/office/word/2015/wordml/symex" xmlns:wpg="http://schemas.microsoft.com/office/word/2010/wordprocessingGroup" xmlns:wpi="http://schemas.microsoft.com/office/word/2010/wordprocessingInk" xmlns:wne="http://schemas.microsoft.com/office/word/2006/wordml" xmlns:wps="http://schemas.microsoft.com/office/word/2010/wordprocessingShape" mc:Ignorable="w14 w15 w16se w16cid w16 w16cex wp14">
   <w:body>
     <w:p>
       <w:pPr>
@@ -336,11 +336,9 @@
             <w:pPr>
               <w:jc w:val="center"/>
             </w:pPr>
-            <w:proofErr w:type="spellStart"/>
             <w:r>
               <w:t>Besedo</w:t>
             </w:r>
-            <w:proofErr w:type="spellEnd"/>
           </w:p>
         </w:tc>
         <w:tc>
@@ -446,11 +444,9 @@
             <w:pPr>
               <w:jc w:val="center"/>
             </w:pPr>
-            <w:proofErr w:type="spellStart"/>
             <w:r>
               <w:t>Dialogfeed</w:t>
             </w:r>
-            <w:proofErr w:type="spellEnd"/>
           </w:p>
         </w:tc>
         <w:tc>
@@ -1134,7 +1130,7 @@
         <w:jc w:val="both"/>
       </w:pPr>
       <w:r>
-        <w:t>Three</w:t>
+        <w:t>Four</w:t>
       </w:r>
       <w:r>
         <w:t xml:space="preserve"> Data Scientist</w:t>
@@ -1180,8 +1176,6 @@
       <w:r>
         <w:t>: deployment and management of the resulting API</w:t>
       </w:r>
-      <w:bookmarkStart w:id="0" w:name="_GoBack"/>
-      <w:bookmarkEnd w:id="0"/>
     </w:p>
     <w:p>
       <w:pPr>
@@ -1350,7 +1344,13 @@
               <w:t>Bert Austin</w:t>
             </w:r>
             <w:r>
-              <w:t xml:space="preserve"> and Ernest Steel</w:t>
+              <w:t xml:space="preserve">, </w:t>
+            </w:r>
+            <w:r>
+              <w:t>Ernest Steel</w:t>
+            </w:r>
+            <w:r>
+              <w:t xml:space="preserve"> and Jamie Hodson</w:t>
             </w:r>
           </w:p>
         </w:tc>
@@ -1386,6 +1386,21 @@
       </w:r>
       <w:r>
         <w:t xml:space="preserve"> </w:t>
+      </w:r>
+      <w:r>
+        <w:t xml:space="preserve">The </w:t>
+      </w:r>
+      <w:r>
+        <w:t>project will start</w:t>
+      </w:r>
+      <w:r>
+        <w:t xml:space="preserve"> on the first Monday after the sign</w:t>
+      </w:r>
+      <w:r>
+        <w:t>ature</w:t>
+      </w:r>
+      <w:r>
+        <w:t xml:space="preserve"> of the present document. </w:t>
       </w:r>
     </w:p>
     <w:tbl>
@@ -1456,13 +1471,7 @@
               <w:t>Day 0</w:t>
             </w:r>
             <w:r>
-              <w:t xml:space="preserve"> (</w:t>
-            </w:r>
-            <w:r>
-              <w:t>15</w:t>
-            </w:r>
-            <w:r>
-              <w:t xml:space="preserve"> days after Project Charter approval)</w:t>
+              <w:t xml:space="preserve"> </w:t>
             </w:r>
           </w:p>
         </w:tc>
@@ -1504,10 +1513,10 @@
               <w:jc w:val="center"/>
             </w:pPr>
             <w:r>
-              <w:t xml:space="preserve">Day </w:t>
-            </w:r>
-            <w:r>
-              <w:t>23</w:t>
+              <w:t>Day 1</w:t>
+            </w:r>
+            <w:r>
+              <w:t>3</w:t>
             </w:r>
           </w:p>
         </w:tc>
@@ -1521,13 +1530,7 @@
               <w:jc w:val="center"/>
             </w:pPr>
             <w:r>
-              <w:t xml:space="preserve">Predictive Model  </w:t>
-            </w:r>
-            <w:r>
-              <w:t>and Answering Module f</w:t>
-            </w:r>
-            <w:r>
-              <w:t>inished – First invoice</w:t>
+              <w:t>Preliminary Data Analysis completed</w:t>
             </w:r>
           </w:p>
         </w:tc>
@@ -1546,7 +1549,7 @@
               <w:t xml:space="preserve">Day </w:t>
             </w:r>
             <w:r>
-              <w:t>32</w:t>
+              <w:t>34</w:t>
             </w:r>
           </w:p>
         </w:tc>
@@ -1560,10 +1563,13 @@
               <w:jc w:val="center"/>
             </w:pPr>
             <w:r>
-              <w:t>Models Integration and Web Service Development finished</w:t>
-            </w:r>
-            <w:r>
-              <w:t xml:space="preserve"> – Second invoice</w:t>
+              <w:t xml:space="preserve">Predictive Model  </w:t>
+            </w:r>
+            <w:r>
+              <w:t>and Answering Module f</w:t>
+            </w:r>
+            <w:r>
+              <w:t>inished – First invoice</w:t>
             </w:r>
           </w:p>
         </w:tc>
@@ -1582,7 +1588,10 @@
               <w:t xml:space="preserve">Day </w:t>
             </w:r>
             <w:r>
-              <w:t>47</w:t>
+              <w:t>4</w:t>
+            </w:r>
+            <w:r>
+              <w:t>5</w:t>
             </w:r>
           </w:p>
         </w:tc>
@@ -1596,13 +1605,10 @@
               <w:jc w:val="center"/>
             </w:pPr>
             <w:r>
-              <w:t xml:space="preserve">Deployment and Testing Phase </w:t>
-            </w:r>
-            <w:r>
-              <w:t>f</w:t>
-            </w:r>
-            <w:r>
-              <w:t>inished – Third Invoice</w:t>
+              <w:t>Models Integration and Web Service Development finished</w:t>
+            </w:r>
+            <w:r>
+              <w:t xml:space="preserve"> – Second invoice</w:t>
             </w:r>
           </w:p>
         </w:tc>
@@ -1621,7 +1627,10 @@
               <w:t xml:space="preserve">Day </w:t>
             </w:r>
             <w:r>
-              <w:t>48</w:t>
+              <w:t>6</w:t>
+            </w:r>
+            <w:r>
+              <w:t>4</w:t>
             </w:r>
           </w:p>
         </w:tc>
@@ -1635,6 +1644,48 @@
               <w:jc w:val="center"/>
             </w:pPr>
             <w:r>
+              <w:t xml:space="preserve">Deployment and Testing Phase </w:t>
+            </w:r>
+            <w:r>
+              <w:t>f</w:t>
+            </w:r>
+            <w:r>
+              <w:t>inished – Third Invoice</w:t>
+            </w:r>
+          </w:p>
+        </w:tc>
+      </w:tr>
+      <w:tr>
+        <w:tc>
+          <w:tcPr>
+            <w:tcW w:w="4814" w:type="dxa"/>
+            <w:vAlign w:val="center"/>
+          </w:tcPr>
+          <w:p>
+            <w:pPr>
+              <w:jc w:val="center"/>
+            </w:pPr>
+            <w:r>
+              <w:t xml:space="preserve">Day </w:t>
+            </w:r>
+            <w:r>
+              <w:t>6</w:t>
+            </w:r>
+            <w:r>
+              <w:t>5</w:t>
+            </w:r>
+          </w:p>
+        </w:tc>
+        <w:tc>
+          <w:tcPr>
+            <w:tcW w:w="4814" w:type="dxa"/>
+            <w:vAlign w:val="center"/>
+          </w:tcPr>
+          <w:p>
+            <w:pPr>
+              <w:jc w:val="center"/>
+            </w:pPr>
+            <w:r>
               <w:t>Project End</w:t>
             </w:r>
           </w:p>
@@ -1656,7 +1707,7 @@
         <w:t>Considering the previously outlined team (</w:t>
       </w:r>
       <w:r>
-        <w:t>7</w:t>
+        <w:t>8</w:t>
       </w:r>
       <w:r>
         <w:t xml:space="preserve"> people</w:t>
@@ -1683,7 +1734,10 @@
         <w:t>€</w:t>
       </w:r>
       <w:r>
-        <w:t xml:space="preserve">65,000. </w:t>
+        <w:t>120</w:t>
+      </w:r>
+      <w:r>
+        <w:t xml:space="preserve">,000. </w:t>
       </w:r>
     </w:p>
     <w:p/>
@@ -1701,7 +1755,13 @@
         <w:jc w:val="both"/>
       </w:pPr>
       <w:r>
-        <w:t xml:space="preserve">The data used </w:t>
+        <w:t>The data</w:t>
+      </w:r>
+      <w:r>
+        <w:t>,</w:t>
+      </w:r>
+      <w:r>
+        <w:t xml:space="preserve"> used </w:t>
       </w:r>
       <w:r>
         <w:t xml:space="preserve">mainly </w:t>
@@ -1737,13 +1797,7 @@
         <w:t>s</w:t>
       </w:r>
       <w:r>
-        <w:t>, to which access will be granted</w:t>
-      </w:r>
-      <w:r>
-        <w:t xml:space="preserve"> to data scientists</w:t>
-      </w:r>
-      <w:r>
-        <w:t xml:space="preserve">. </w:t>
+        <w:t xml:space="preserve">, to which access will be granted. </w:t>
       </w:r>
       <w:r>
         <w:t xml:space="preserve">Regarding the answering modules, data provided by LiveWorld, which </w:t>
@@ -1771,6 +1825,9 @@
       </w:r>
       <w:r>
         <w:t>provided by the customer</w:t>
+      </w:r>
+      <w:r>
+        <w:t xml:space="preserve"> or coming from open source datasets</w:t>
       </w:r>
       <w:r>
         <w:t>, could be processed</w:t>
@@ -1817,7 +1874,7 @@
         <w:t xml:space="preserve"> </w:t>
       </w:r>
       <w:r>
-        <w:t>is</w:t>
+        <w:t>are</w:t>
       </w:r>
       <w:r>
         <w:t xml:space="preserve"> used</w:t>
@@ -1875,14 +1932,15 @@
         <w:rPr>
           <w:noProof/>
         </w:rPr>
+        <w:lastRenderedPageBreak/>
         <w:drawing>
-          <wp:anchor distT="0" distB="0" distL="114300" distR="114300" simplePos="0" relativeHeight="251659264" behindDoc="0" locked="0" layoutInCell="1" allowOverlap="1">
+          <wp:anchor distT="0" distB="0" distL="114300" distR="114300" simplePos="0" relativeHeight="251659264" behindDoc="0" locked="0" layoutInCell="1" allowOverlap="1" wp14:anchorId="581CA008" wp14:editId="7F54D4AF">
             <wp:simplePos x="0" y="0"/>
             <wp:positionH relativeFrom="margin">
               <wp:align>center</wp:align>
             </wp:positionH>
             <wp:positionV relativeFrom="paragraph">
-              <wp:posOffset>193675</wp:posOffset>
+              <wp:posOffset>157756</wp:posOffset>
             </wp:positionV>
             <wp:extent cx="6401435" cy="1299210"/>
             <wp:effectExtent l="0" t="0" r="0" b="0"/>
@@ -1942,19 +2000,23 @@
       <w:pPr>
         <w:jc w:val="both"/>
       </w:pPr>
+    </w:p>
+    <w:p>
+      <w:pPr>
+        <w:jc w:val="both"/>
+      </w:pPr>
       <w:r>
         <w:rPr>
           <w:noProof/>
         </w:rPr>
-        <w:lastRenderedPageBreak/>
         <w:drawing>
-          <wp:anchor distT="0" distB="0" distL="114300" distR="114300" simplePos="0" relativeHeight="251658240" behindDoc="0" locked="0" layoutInCell="1" allowOverlap="1">
+          <wp:anchor distT="0" distB="0" distL="114300" distR="114300" simplePos="0" relativeHeight="251658240" behindDoc="0" locked="0" layoutInCell="1" allowOverlap="1" wp14:anchorId="35F8C94F" wp14:editId="0EF84049">
             <wp:simplePos x="0" y="0"/>
             <wp:positionH relativeFrom="margin">
-              <wp:posOffset>722630</wp:posOffset>
+              <wp:align>center</wp:align>
             </wp:positionH>
             <wp:positionV relativeFrom="paragraph">
-              <wp:posOffset>307340</wp:posOffset>
+              <wp:posOffset>421005</wp:posOffset>
             </wp:positionV>
             <wp:extent cx="4174490" cy="3238500"/>
             <wp:effectExtent l="0" t="0" r="0" b="0"/>
@@ -2004,7 +2066,13 @@
         </w:drawing>
       </w:r>
       <w:r>
-        <w:t>A comparison of the current architecture with the final one is here depicted</w:t>
+        <w:t>A</w:t>
+      </w:r>
+      <w:r>
+        <w:t xml:space="preserve"> </w:t>
+      </w:r>
+      <w:r>
+        <w:t>comparison of the current architecture with the final one is here depicted</w:t>
       </w:r>
       <w:r>
         <w:t xml:space="preserve">: </w:t>
@@ -2112,15 +2180,7 @@
               <w:t>virtual machine</w:t>
             </w:r>
             <w:r>
-              <w:t xml:space="preserve">s (equipped with an </w:t>
-            </w:r>
-            <w:proofErr w:type="spellStart"/>
-            <w:r>
-              <w:t>NVidea</w:t>
-            </w:r>
-            <w:proofErr w:type="spellEnd"/>
-            <w:r>
-              <w:t xml:space="preserve"> GPU conformed to at least the Volta architecture), used then in all phases of the project. </w:t>
+              <w:t xml:space="preserve">s (equipped with an NVidea GPU conformed to at least the Volta architecture), used then in all phases of the project. </w:t>
             </w:r>
           </w:p>
           <w:p/>
@@ -2178,6 +2238,7 @@
           </w:tcPr>
           <w:p>
             <w:r>
+              <w:lastRenderedPageBreak/>
               <w:t>Risks and Dependencies</w:t>
             </w:r>
           </w:p>
@@ -2306,7 +2367,7 @@
 </file>
 
 <file path=word/endnotes.xml><?xml version="1.0" encoding="utf-8"?>
-<w:endnotes xmlns:wpc="http://schemas.microsoft.com/office/word/2010/wordprocessingCanvas" xmlns:cx="http://schemas.microsoft.com/office/drawing/2014/chartex" xmlns:cx1="http://schemas.microsoft.com/office/drawing/2015/9/8/chartex" xmlns:cx2="http://schemas.microsoft.com/office/drawing/2015/10/21/chartex" xmlns:cx3="http://schemas.microsoft.com/office/drawing/2016/5/9/chartex" xmlns:cx4="http://schemas.microsoft.com/office/drawing/2016/5/10/chartex" xmlns:cx5="http://schemas.microsoft.com/office/drawing/2016/5/11/chartex" xmlns:cx6="http://schemas.microsoft.com/office/drawing/2016/5/12/chartex" xmlns:cx7="http://schemas.microsoft.com/office/drawing/2016/5/13/chartex" xmlns:cx8="http://schemas.microsoft.com/office/drawing/2016/5/14/chartex" xmlns:mc="http://schemas.openxmlformats.org/markup-compatibility/2006" xmlns:aink="http://schemas.microsoft.com/office/drawing/2016/ink" xmlns:am3d="http://schemas.microsoft.com/office/drawing/2017/model3d" xmlns:o="urn:schemas-microsoft-com:office:office" xmlns:r="http://schemas.openxmlformats.org/officeDocument/2006/relationships" xmlns:m="http://schemas.openxmlformats.org/officeDocument/2006/math" xmlns:v="urn:schemas-microsoft-com:vml" xmlns:wp14="http://schemas.microsoft.com/office/word/2010/wordprocessingDrawing" xmlns:wp="http://schemas.openxmlformats.org/drawingml/2006/wordprocessingDrawing" xmlns:w10="urn:schemas-microsoft-com:office:word" xmlns:w="http://schemas.openxmlformats.org/wordprocessingml/2006/main" xmlns:w14="http://schemas.microsoft.com/office/word/2010/wordml" xmlns:w15="http://schemas.microsoft.com/office/word/2012/wordml" xmlns:w16cid="http://schemas.microsoft.com/office/word/2016/wordml/cid" xmlns:w16se="http://schemas.microsoft.com/office/word/2015/wordml/symex" xmlns:wpg="http://schemas.microsoft.com/office/word/2010/wordprocessingGroup" xmlns:wpi="http://schemas.microsoft.com/office/word/2010/wordprocessingInk" xmlns:wne="http://schemas.microsoft.com/office/word/2006/wordml" xmlns:wps="http://schemas.microsoft.com/office/word/2010/wordprocessingShape" mc:Ignorable="w14 w15 w16se w16cid wp14">
+<w:endnotes xmlns:wpc="http://schemas.microsoft.com/office/word/2010/wordprocessingCanvas" xmlns:cx="http://schemas.microsoft.com/office/drawing/2014/chartex" xmlns:cx1="http://schemas.microsoft.com/office/drawing/2015/9/8/chartex" xmlns:cx2="http://schemas.microsoft.com/office/drawing/2015/10/21/chartex" xmlns:cx3="http://schemas.microsoft.com/office/drawing/2016/5/9/chartex" xmlns:cx4="http://schemas.microsoft.com/office/drawing/2016/5/10/chartex" xmlns:cx5="http://schemas.microsoft.com/office/drawing/2016/5/11/chartex" xmlns:cx6="http://schemas.microsoft.com/office/drawing/2016/5/12/chartex" xmlns:cx7="http://schemas.microsoft.com/office/drawing/2016/5/13/chartex" xmlns:cx8="http://schemas.microsoft.com/office/drawing/2016/5/14/chartex" xmlns:mc="http://schemas.openxmlformats.org/markup-compatibility/2006" xmlns:aink="http://schemas.microsoft.com/office/drawing/2016/ink" xmlns:am3d="http://schemas.microsoft.com/office/drawing/2017/model3d" xmlns:o="urn:schemas-microsoft-com:office:office" xmlns:r="http://schemas.openxmlformats.org/officeDocument/2006/relationships" xmlns:m="http://schemas.openxmlformats.org/officeDocument/2006/math" xmlns:v="urn:schemas-microsoft-com:vml" xmlns:wp14="http://schemas.microsoft.com/office/word/2010/wordprocessingDrawing" xmlns:wp="http://schemas.openxmlformats.org/drawingml/2006/wordprocessingDrawing" xmlns:w10="urn:schemas-microsoft-com:office:word" xmlns:w="http://schemas.openxmlformats.org/wordprocessingml/2006/main" xmlns:w14="http://schemas.microsoft.com/office/word/2010/wordml" xmlns:w15="http://schemas.microsoft.com/office/word/2012/wordml" xmlns:w16cex="http://schemas.microsoft.com/office/word/2018/wordml/cex" xmlns:w16cid="http://schemas.microsoft.com/office/word/2016/wordml/cid" xmlns:w16="http://schemas.microsoft.com/office/word/2018/wordml" xmlns:w16se="http://schemas.microsoft.com/office/word/2015/wordml/symex" xmlns:wpg="http://schemas.microsoft.com/office/word/2010/wordprocessingGroup" xmlns:wpi="http://schemas.microsoft.com/office/word/2010/wordprocessingInk" xmlns:wne="http://schemas.microsoft.com/office/word/2006/wordml" xmlns:wps="http://schemas.microsoft.com/office/word/2010/wordprocessingShape" mc:Ignorable="w14 w15 w16se w16cid w16 w16cex wp14">
   <w:endnote w:type="separator" w:id="-1">
     <w:p>
       <w:pPr>
@@ -2331,7 +2392,7 @@
 </file>
 
 <file path=word/footnotes.xml><?xml version="1.0" encoding="utf-8"?>
-<w:footnotes xmlns:wpc="http://schemas.microsoft.com/office/word/2010/wordprocessingCanvas" xmlns:cx="http://schemas.microsoft.com/office/drawing/2014/chartex" xmlns:cx1="http://schemas.microsoft.com/office/drawing/2015/9/8/chartex" xmlns:cx2="http://schemas.microsoft.com/office/drawing/2015/10/21/chartex" xmlns:cx3="http://schemas.microsoft.com/office/drawing/2016/5/9/chartex" xmlns:cx4="http://schemas.microsoft.com/office/drawing/2016/5/10/chartex" xmlns:cx5="http://schemas.microsoft.com/office/drawing/2016/5/11/chartex" xmlns:cx6="http://schemas.microsoft.com/office/drawing/2016/5/12/chartex" xmlns:cx7="http://schemas.microsoft.com/office/drawing/2016/5/13/chartex" xmlns:cx8="http://schemas.microsoft.com/office/drawing/2016/5/14/chartex" xmlns:mc="http://schemas.openxmlformats.org/markup-compatibility/2006" xmlns:aink="http://schemas.microsoft.com/office/drawing/2016/ink" xmlns:am3d="http://schemas.microsoft.com/office/drawing/2017/model3d" xmlns:o="urn:schemas-microsoft-com:office:office" xmlns:r="http://schemas.openxmlformats.org/officeDocument/2006/relationships" xmlns:m="http://schemas.openxmlformats.org/officeDocument/2006/math" xmlns:v="urn:schemas-microsoft-com:vml" xmlns:wp14="http://schemas.microsoft.com/office/word/2010/wordprocessingDrawing" xmlns:wp="http://schemas.openxmlformats.org/drawingml/2006/wordprocessingDrawing" xmlns:w10="urn:schemas-microsoft-com:office:word" xmlns:w="http://schemas.openxmlformats.org/wordprocessingml/2006/main" xmlns:w14="http://schemas.microsoft.com/office/word/2010/wordml" xmlns:w15="http://schemas.microsoft.com/office/word/2012/wordml" xmlns:w16cid="http://schemas.microsoft.com/office/word/2016/wordml/cid" xmlns:w16se="http://schemas.microsoft.com/office/word/2015/wordml/symex" xmlns:wpg="http://schemas.microsoft.com/office/word/2010/wordprocessingGroup" xmlns:wpi="http://schemas.microsoft.com/office/word/2010/wordprocessingInk" xmlns:wne="http://schemas.microsoft.com/office/word/2006/wordml" xmlns:wps="http://schemas.microsoft.com/office/word/2010/wordprocessingShape" mc:Ignorable="w14 w15 w16se w16cid wp14">
+<w:footnotes xmlns:wpc="http://schemas.microsoft.com/office/word/2010/wordprocessingCanvas" xmlns:cx="http://schemas.microsoft.com/office/drawing/2014/chartex" xmlns:cx1="http://schemas.microsoft.com/office/drawing/2015/9/8/chartex" xmlns:cx2="http://schemas.microsoft.com/office/drawing/2015/10/21/chartex" xmlns:cx3="http://schemas.microsoft.com/office/drawing/2016/5/9/chartex" xmlns:cx4="http://schemas.microsoft.com/office/drawing/2016/5/10/chartex" xmlns:cx5="http://schemas.microsoft.com/office/drawing/2016/5/11/chartex" xmlns:cx6="http://schemas.microsoft.com/office/drawing/2016/5/12/chartex" xmlns:cx7="http://schemas.microsoft.com/office/drawing/2016/5/13/chartex" xmlns:cx8="http://schemas.microsoft.com/office/drawing/2016/5/14/chartex" xmlns:mc="http://schemas.openxmlformats.org/markup-compatibility/2006" xmlns:aink="http://schemas.microsoft.com/office/drawing/2016/ink" xmlns:am3d="http://schemas.microsoft.com/office/drawing/2017/model3d" xmlns:o="urn:schemas-microsoft-com:office:office" xmlns:r="http://schemas.openxmlformats.org/officeDocument/2006/relationships" xmlns:m="http://schemas.openxmlformats.org/officeDocument/2006/math" xmlns:v="urn:schemas-microsoft-com:vml" xmlns:wp14="http://schemas.microsoft.com/office/word/2010/wordprocessingDrawing" xmlns:wp="http://schemas.openxmlformats.org/drawingml/2006/wordprocessingDrawing" xmlns:w10="urn:schemas-microsoft-com:office:word" xmlns:w="http://schemas.openxmlformats.org/wordprocessingml/2006/main" xmlns:w14="http://schemas.microsoft.com/office/word/2010/wordml" xmlns:w15="http://schemas.microsoft.com/office/word/2012/wordml" xmlns:w16cex="http://schemas.microsoft.com/office/word/2018/wordml/cex" xmlns:w16cid="http://schemas.microsoft.com/office/word/2016/wordml/cid" xmlns:w16="http://schemas.microsoft.com/office/word/2018/wordml" xmlns:w16se="http://schemas.microsoft.com/office/word/2015/wordml/symex" xmlns:wpg="http://schemas.microsoft.com/office/word/2010/wordprocessingGroup" xmlns:wpi="http://schemas.microsoft.com/office/word/2010/wordprocessingInk" xmlns:wne="http://schemas.microsoft.com/office/word/2006/wordml" xmlns:wps="http://schemas.microsoft.com/office/word/2010/wordprocessingShape" mc:Ignorable="w14 w15 w16se w16cid w16 w16cex wp14">
   <w:footnote w:type="separator" w:id="-1">
     <w:p>
       <w:pPr>
@@ -2448,7 +2509,7 @@
 </file>
 
 <file path=word/header1.xml><?xml version="1.0" encoding="utf-8"?>
-<w:hdr xmlns:wpc="http://schemas.microsoft.com/office/word/2010/wordprocessingCanvas" xmlns:cx="http://schemas.microsoft.com/office/drawing/2014/chartex" xmlns:cx1="http://schemas.microsoft.com/office/drawing/2015/9/8/chartex" xmlns:cx2="http://schemas.microsoft.com/office/drawing/2015/10/21/chartex" xmlns:cx3="http://schemas.microsoft.com/office/drawing/2016/5/9/chartex" xmlns:cx4="http://schemas.microsoft.com/office/drawing/2016/5/10/chartex" xmlns:cx5="http://schemas.microsoft.com/office/drawing/2016/5/11/chartex" xmlns:cx6="http://schemas.microsoft.com/office/drawing/2016/5/12/chartex" xmlns:cx7="http://schemas.microsoft.com/office/drawing/2016/5/13/chartex" xmlns:cx8="http://schemas.microsoft.com/office/drawing/2016/5/14/chartex" xmlns:mc="http://schemas.openxmlformats.org/markup-compatibility/2006" xmlns:aink="http://schemas.microsoft.com/office/drawing/2016/ink" xmlns:am3d="http://schemas.microsoft.com/office/drawing/2017/model3d" xmlns:o="urn:schemas-microsoft-com:office:office" xmlns:r="http://schemas.openxmlformats.org/officeDocument/2006/relationships" xmlns:m="http://schemas.openxmlformats.org/officeDocument/2006/math" xmlns:v="urn:schemas-microsoft-com:vml" xmlns:wp14="http://schemas.microsoft.com/office/word/2010/wordprocessingDrawing" xmlns:wp="http://schemas.openxmlformats.org/drawingml/2006/wordprocessingDrawing" xmlns:w10="urn:schemas-microsoft-com:office:word" xmlns:w="http://schemas.openxmlformats.org/wordprocessingml/2006/main" xmlns:w14="http://schemas.microsoft.com/office/word/2010/wordml" xmlns:w15="http://schemas.microsoft.com/office/word/2012/wordml" xmlns:w16cid="http://schemas.microsoft.com/office/word/2016/wordml/cid" xmlns:w16se="http://schemas.microsoft.com/office/word/2015/wordml/symex" xmlns:wpg="http://schemas.microsoft.com/office/word/2010/wordprocessingGroup" xmlns:wpi="http://schemas.microsoft.com/office/word/2010/wordprocessingInk" xmlns:wne="http://schemas.microsoft.com/office/word/2006/wordml" xmlns:wps="http://schemas.microsoft.com/office/word/2010/wordprocessingShape" mc:Ignorable="w14 w15 w16se w16cid wp14">
+<w:hdr xmlns:wpc="http://schemas.microsoft.com/office/word/2010/wordprocessingCanvas" xmlns:cx="http://schemas.microsoft.com/office/drawing/2014/chartex" xmlns:cx1="http://schemas.microsoft.com/office/drawing/2015/9/8/chartex" xmlns:cx2="http://schemas.microsoft.com/office/drawing/2015/10/21/chartex" xmlns:cx3="http://schemas.microsoft.com/office/drawing/2016/5/9/chartex" xmlns:cx4="http://schemas.microsoft.com/office/drawing/2016/5/10/chartex" xmlns:cx5="http://schemas.microsoft.com/office/drawing/2016/5/11/chartex" xmlns:cx6="http://schemas.microsoft.com/office/drawing/2016/5/12/chartex" xmlns:cx7="http://schemas.microsoft.com/office/drawing/2016/5/13/chartex" xmlns:cx8="http://schemas.microsoft.com/office/drawing/2016/5/14/chartex" xmlns:mc="http://schemas.openxmlformats.org/markup-compatibility/2006" xmlns:aink="http://schemas.microsoft.com/office/drawing/2016/ink" xmlns:am3d="http://schemas.microsoft.com/office/drawing/2017/model3d" xmlns:o="urn:schemas-microsoft-com:office:office" xmlns:r="http://schemas.openxmlformats.org/officeDocument/2006/relationships" xmlns:m="http://schemas.openxmlformats.org/officeDocument/2006/math" xmlns:v="urn:schemas-microsoft-com:vml" xmlns:wp14="http://schemas.microsoft.com/office/word/2010/wordprocessingDrawing" xmlns:wp="http://schemas.openxmlformats.org/drawingml/2006/wordprocessingDrawing" xmlns:w10="urn:schemas-microsoft-com:office:word" xmlns:w="http://schemas.openxmlformats.org/wordprocessingml/2006/main" xmlns:w14="http://schemas.microsoft.com/office/word/2010/wordml" xmlns:w15="http://schemas.microsoft.com/office/word/2012/wordml" xmlns:w16cex="http://schemas.microsoft.com/office/word/2018/wordml/cex" xmlns:w16cid="http://schemas.microsoft.com/office/word/2016/wordml/cid" xmlns:w16="http://schemas.microsoft.com/office/word/2018/wordml" xmlns:w16se="http://schemas.microsoft.com/office/word/2015/wordml/symex" xmlns:wpg="http://schemas.microsoft.com/office/word/2010/wordprocessingGroup" xmlns:wpi="http://schemas.microsoft.com/office/word/2010/wordprocessingInk" xmlns:wne="http://schemas.microsoft.com/office/word/2006/wordml" xmlns:wps="http://schemas.microsoft.com/office/word/2010/wordprocessingShape" mc:Ignorable="w14 w15 w16se w16cid w16 w16cex wp14">
   <w:p>
     <w:pPr>
       <w:rPr>
@@ -2522,7 +2583,7 @@
 </file>
 
 <file path=word/numbering.xml><?xml version="1.0" encoding="utf-8"?>
-<w:numbering xmlns:wpc="http://schemas.microsoft.com/office/word/2010/wordprocessingCanvas" xmlns:cx="http://schemas.microsoft.com/office/drawing/2014/chartex" xmlns:cx1="http://schemas.microsoft.com/office/drawing/2015/9/8/chartex" xmlns:cx2="http://schemas.microsoft.com/office/drawing/2015/10/21/chartex" xmlns:cx3="http://schemas.microsoft.com/office/drawing/2016/5/9/chartex" xmlns:cx4="http://schemas.microsoft.com/office/drawing/2016/5/10/chartex" xmlns:cx5="http://schemas.microsoft.com/office/drawing/2016/5/11/chartex" xmlns:cx6="http://schemas.microsoft.com/office/drawing/2016/5/12/chartex" xmlns:cx7="http://schemas.microsoft.com/office/drawing/2016/5/13/chartex" xmlns:cx8="http://schemas.microsoft.com/office/drawing/2016/5/14/chartex" xmlns:mc="http://schemas.openxmlformats.org/markup-compatibility/2006" xmlns:aink="http://schemas.microsoft.com/office/drawing/2016/ink" xmlns:am3d="http://schemas.microsoft.com/office/drawing/2017/model3d" xmlns:o="urn:schemas-microsoft-com:office:office" xmlns:r="http://schemas.openxmlformats.org/officeDocument/2006/relationships" xmlns:m="http://schemas.openxmlformats.org/officeDocument/2006/math" xmlns:v="urn:schemas-microsoft-com:vml" xmlns:wp14="http://schemas.microsoft.com/office/word/2010/wordprocessingDrawing" xmlns:wp="http://schemas.openxmlformats.org/drawingml/2006/wordprocessingDrawing" xmlns:w10="urn:schemas-microsoft-com:office:word" xmlns:w="http://schemas.openxmlformats.org/wordprocessingml/2006/main" xmlns:w14="http://schemas.microsoft.com/office/word/2010/wordml" xmlns:w15="http://schemas.microsoft.com/office/word/2012/wordml" xmlns:w16cid="http://schemas.microsoft.com/office/word/2016/wordml/cid" xmlns:w16se="http://schemas.microsoft.com/office/word/2015/wordml/symex" xmlns:wpg="http://schemas.microsoft.com/office/word/2010/wordprocessingGroup" xmlns:wpi="http://schemas.microsoft.com/office/word/2010/wordprocessingInk" xmlns:wne="http://schemas.microsoft.com/office/word/2006/wordml" xmlns:wps="http://schemas.microsoft.com/office/word/2010/wordprocessingShape" mc:Ignorable="w14 w15 w16se w16cid wp14">
+<w:numbering xmlns:wpc="http://schemas.microsoft.com/office/word/2010/wordprocessingCanvas" xmlns:cx="http://schemas.microsoft.com/office/drawing/2014/chartex" xmlns:cx1="http://schemas.microsoft.com/office/drawing/2015/9/8/chartex" xmlns:cx2="http://schemas.microsoft.com/office/drawing/2015/10/21/chartex" xmlns:cx3="http://schemas.microsoft.com/office/drawing/2016/5/9/chartex" xmlns:cx4="http://schemas.microsoft.com/office/drawing/2016/5/10/chartex" xmlns:cx5="http://schemas.microsoft.com/office/drawing/2016/5/11/chartex" xmlns:cx6="http://schemas.microsoft.com/office/drawing/2016/5/12/chartex" xmlns:cx7="http://schemas.microsoft.com/office/drawing/2016/5/13/chartex" xmlns:cx8="http://schemas.microsoft.com/office/drawing/2016/5/14/chartex" xmlns:mc="http://schemas.openxmlformats.org/markup-compatibility/2006" xmlns:aink="http://schemas.microsoft.com/office/drawing/2016/ink" xmlns:am3d="http://schemas.microsoft.com/office/drawing/2017/model3d" xmlns:o="urn:schemas-microsoft-com:office:office" xmlns:r="http://schemas.openxmlformats.org/officeDocument/2006/relationships" xmlns:m="http://schemas.openxmlformats.org/officeDocument/2006/math" xmlns:v="urn:schemas-microsoft-com:vml" xmlns:wp14="http://schemas.microsoft.com/office/word/2010/wordprocessingDrawing" xmlns:wp="http://schemas.openxmlformats.org/drawingml/2006/wordprocessingDrawing" xmlns:w10="urn:schemas-microsoft-com:office:word" xmlns:w="http://schemas.openxmlformats.org/wordprocessingml/2006/main" xmlns:w14="http://schemas.microsoft.com/office/word/2010/wordml" xmlns:w15="http://schemas.microsoft.com/office/word/2012/wordml" xmlns:w16cex="http://schemas.microsoft.com/office/word/2018/wordml/cex" xmlns:w16cid="http://schemas.microsoft.com/office/word/2016/wordml/cid" xmlns:w16="http://schemas.microsoft.com/office/word/2018/wordml" xmlns:w16se="http://schemas.microsoft.com/office/word/2015/wordml/symex" xmlns:wpg="http://schemas.microsoft.com/office/word/2010/wordprocessingGroup" xmlns:wpi="http://schemas.microsoft.com/office/word/2010/wordprocessingInk" xmlns:wne="http://schemas.microsoft.com/office/word/2006/wordml" xmlns:wps="http://schemas.microsoft.com/office/word/2010/wordprocessingShape" mc:Ignorable="w14 w15 w16se w16cid w16 w16cex wp14">
   <w:abstractNum w:abstractNumId="0" w15:restartNumberingAfterBreak="0">
     <w:nsid w:val="0F960F31"/>
     <w:multiLevelType w:val="hybridMultilevel"/>
@@ -3053,7 +3114,7 @@
 </file>
 
 <file path=word/styles.xml><?xml version="1.0" encoding="utf-8"?>
-<w:styles xmlns:mc="http://schemas.openxmlformats.org/markup-compatibility/2006" xmlns:r="http://schemas.openxmlformats.org/officeDocument/2006/relationships" xmlns:w="http://schemas.openxmlformats.org/wordprocessingml/2006/main" xmlns:w14="http://schemas.microsoft.com/office/word/2010/wordml" xmlns:w15="http://schemas.microsoft.com/office/word/2012/wordml" xmlns:w16cid="http://schemas.microsoft.com/office/word/2016/wordml/cid" xmlns:w16se="http://schemas.microsoft.com/office/word/2015/wordml/symex" mc:Ignorable="w14 w15 w16se w16cid">
+<w:styles xmlns:mc="http://schemas.openxmlformats.org/markup-compatibility/2006" xmlns:r="http://schemas.openxmlformats.org/officeDocument/2006/relationships" xmlns:w="http://schemas.openxmlformats.org/wordprocessingml/2006/main" xmlns:w14="http://schemas.microsoft.com/office/word/2010/wordml" xmlns:w15="http://schemas.microsoft.com/office/word/2012/wordml" xmlns:w16cex="http://schemas.microsoft.com/office/word/2018/wordml/cex" xmlns:w16cid="http://schemas.microsoft.com/office/word/2016/wordml/cid" xmlns:w16="http://schemas.microsoft.com/office/word/2018/wordml" xmlns:w16se="http://schemas.microsoft.com/office/word/2015/wordml/symex" mc:Ignorable="w14 w15 w16se w16cid w16 w16cex">
   <w:docDefaults>
     <w:rPrDefault>
       <w:rPr>

</xml_diff>